<commit_message>
Updated Acceptance test cases. Broke out the wait status options and added additional test cases to test for alternative cases.
</commit_message>
<xml_diff>
--- a/reqs/Coffee Maker Acceptance Tests.docx
+++ b/reqs/Coffee Maker Acceptance Tests.docx
@@ -37,8 +37,8 @@
         <w:tblLook w:val="04A0" w:firstRow="1" w:lastRow="0" w:firstColumn="1" w:lastColumn="0" w:noHBand="0" w:noVBand="1"/>
       </w:tblPr>
       <w:tblGrid>
-        <w:gridCol w:w="1688"/>
-        <w:gridCol w:w="3984"/>
+        <w:gridCol w:w="1687"/>
+        <w:gridCol w:w="3985"/>
         <w:gridCol w:w="3581"/>
         <w:gridCol w:w="3632"/>
       </w:tblGrid>
@@ -48,7 +48,7 @@
         </w:trPr>
         <w:tc>
           <w:tcPr>
-            <w:tcW w:w="1688" w:type="dxa"/>
+            <w:tcW w:w="1687" w:type="dxa"/>
             <w:tcBorders>
               <w:top w:val="outset" w:sz="6" w:space="0" w:color="auto"/>
               <w:left w:val="outset" w:sz="6" w:space="0" w:color="auto"/>
@@ -82,7 +82,7 @@
         </w:tc>
         <w:tc>
           <w:tcPr>
-            <w:tcW w:w="3984" w:type="dxa"/>
+            <w:tcW w:w="3985" w:type="dxa"/>
             <w:tcBorders>
               <w:top w:val="outset" w:sz="6" w:space="0" w:color="auto"/>
               <w:left w:val="outset" w:sz="6" w:space="0" w:color="auto"/>
@@ -598,7 +598,7 @@
         </w:tc>
         <w:tc>
           <w:tcPr>
-            <w:tcW w:w="3582" w:type="dxa"/>
+            <w:tcW w:w="3581" w:type="dxa"/>
             <w:tcBorders>
               <w:top w:val="outset" w:sz="6" w:space="0" w:color="auto"/>
               <w:left w:val="outset" w:sz="6" w:space="0" w:color="auto"/>
@@ -652,7 +652,7 @@
         </w:tc>
         <w:tc>
           <w:tcPr>
-            <w:tcW w:w="3633" w:type="dxa"/>
+            <w:tcW w:w="3632" w:type="dxa"/>
             <w:tcBorders>
               <w:top w:val="outset" w:sz="6" w:space="0" w:color="auto"/>
               <w:left w:val="outset" w:sz="6" w:space="0" w:color="auto"/>
@@ -1291,7 +1291,15 @@
                 <w:sz w:val="20"/>
                 <w:szCs w:val="20"/>
               </w:rPr>
-              <w:t>Coffee successfully added.</w:t>
+              <w:t>Coffee recipe successfully edit</w:t>
+            </w:r>
+            <w:r>
+              <w:rPr>
+                <w:rFonts w:ascii="Times New Roman" w:eastAsia="Times New Roman" w:hAnsi="Times New Roman" w:cs="Times New Roman"/>
+                <w:sz w:val="20"/>
+                <w:szCs w:val="20"/>
+              </w:rPr>
+              <w:t>ed.</w:t>
             </w:r>
           </w:p>
         </w:tc>
@@ -1330,8 +1338,547 @@
                 <w:sz w:val="20"/>
                 <w:szCs w:val="20"/>
               </w:rPr>
-              <w:t>Coffee successfully added.</w:t>
-            </w:r>
+              <w:t>Coffee recipe successfully edited</w:t>
+            </w:r>
+            <w:r>
+              <w:rPr>
+                <w:rFonts w:ascii="Times New Roman" w:eastAsia="Times New Roman" w:hAnsi="Times New Roman" w:cs="Times New Roman"/>
+                <w:sz w:val="20"/>
+                <w:szCs w:val="20"/>
+              </w:rPr>
+              <w:t>.</w:t>
+            </w:r>
+          </w:p>
+        </w:tc>
+      </w:tr>
+      <w:tr>
+        <w:trPr>
+          <w:tblCellSpacing w:w="0" w:type="dxa"/>
+        </w:trPr>
+        <w:tc>
+          <w:tcPr>
+            <w:tcW w:w="0" w:type="auto"/>
+            <w:tcBorders>
+              <w:top w:val="outset" w:sz="6" w:space="0" w:color="auto"/>
+              <w:left w:val="outset" w:sz="6" w:space="0" w:color="auto"/>
+              <w:bottom w:val="outset" w:sz="6" w:space="0" w:color="auto"/>
+              <w:right w:val="outset" w:sz="6" w:space="0" w:color="auto"/>
+            </w:tcBorders>
+            <w:vAlign w:val="center"/>
+          </w:tcPr>
+          <w:p>
+            <w:pPr>
+              <w:spacing w:after="0" w:line="240" w:lineRule="auto"/>
+              <w:rPr>
+                <w:rFonts w:ascii="Times New Roman" w:eastAsia="Times New Roman" w:hAnsi="Times New Roman" w:cs="Times New Roman"/>
+                <w:sz w:val="20"/>
+                <w:szCs w:val="20"/>
+              </w:rPr>
+            </w:pPr>
+            <w:r>
+              <w:rPr>
+                <w:rFonts w:ascii="Times New Roman" w:eastAsia="Times New Roman" w:hAnsi="Times New Roman" w:cs="Times New Roman"/>
+                <w:sz w:val="20"/>
+                <w:szCs w:val="20"/>
+              </w:rPr>
+              <w:t>editRecipe</w:t>
+            </w:r>
+            <w:r>
+              <w:rPr>
+                <w:rFonts w:ascii="Times New Roman" w:eastAsia="Times New Roman" w:hAnsi="Times New Roman" w:cs="Times New Roman"/>
+                <w:sz w:val="20"/>
+                <w:szCs w:val="20"/>
+              </w:rPr>
+              <w:t>2</w:t>
+            </w:r>
+          </w:p>
+        </w:tc>
+        <w:tc>
+          <w:tcPr>
+            <w:tcW w:w="0" w:type="auto"/>
+            <w:tcBorders>
+              <w:top w:val="outset" w:sz="6" w:space="0" w:color="auto"/>
+              <w:left w:val="outset" w:sz="6" w:space="0" w:color="auto"/>
+              <w:bottom w:val="outset" w:sz="6" w:space="0" w:color="auto"/>
+              <w:right w:val="outset" w:sz="6" w:space="0" w:color="auto"/>
+            </w:tcBorders>
+            <w:vAlign w:val="center"/>
+          </w:tcPr>
+          <w:p>
+            <w:pPr>
+              <w:spacing w:before="100" w:beforeAutospacing="1" w:after="100" w:afterAutospacing="1" w:line="240" w:lineRule="auto"/>
+              <w:rPr>
+                <w:rFonts w:ascii="Times New Roman" w:eastAsia="Times New Roman" w:hAnsi="Times New Roman" w:cs="Times New Roman"/>
+                <w:sz w:val="20"/>
+                <w:szCs w:val="20"/>
+              </w:rPr>
+            </w:pPr>
+            <w:r>
+              <w:rPr>
+                <w:rFonts w:ascii="Times New Roman" w:eastAsia="Times New Roman" w:hAnsi="Times New Roman" w:cs="Times New Roman"/>
+                <w:sz w:val="20"/>
+                <w:szCs w:val="20"/>
+              </w:rPr>
+              <w:t>Precondition: addRecipe1 has run successfully</w:t>
+            </w:r>
+            <w:r>
+              <w:rPr>
+                <w:rFonts w:ascii="Times New Roman" w:eastAsia="Times New Roman" w:hAnsi="Times New Roman" w:cs="Times New Roman"/>
+                <w:sz w:val="20"/>
+                <w:szCs w:val="20"/>
+              </w:rPr>
+              <w:t> </w:t>
+            </w:r>
+            <w:r>
+              <w:rPr>
+                <w:rFonts w:ascii="Times New Roman" w:eastAsia="Times New Roman" w:hAnsi="Times New Roman" w:cs="Times New Roman"/>
+                <w:sz w:val="20"/>
+                <w:szCs w:val="20"/>
+              </w:rPr>
+              <w:br/>
+              <w:t>Enter: Menu option 3, "Edit a recipe "</w:t>
+            </w:r>
+            <w:r>
+              <w:rPr>
+                <w:rFonts w:ascii="Times New Roman" w:eastAsia="Times New Roman" w:hAnsi="Times New Roman" w:cs="Times New Roman"/>
+                <w:sz w:val="20"/>
+                <w:szCs w:val="20"/>
+              </w:rPr>
+              <w:br/>
+              <w:t>Select: Coffee</w:t>
+            </w:r>
+            <w:r>
+              <w:rPr>
+                <w:rFonts w:ascii="Times New Roman" w:eastAsia="Times New Roman" w:hAnsi="Times New Roman" w:cs="Times New Roman"/>
+                <w:sz w:val="20"/>
+                <w:szCs w:val="20"/>
+              </w:rPr>
+              <w:t> </w:t>
+            </w:r>
+            <w:r>
+              <w:rPr>
+                <w:rFonts w:ascii="Times New Roman" w:eastAsia="Times New Roman" w:hAnsi="Times New Roman" w:cs="Times New Roman"/>
+                <w:sz w:val="20"/>
+                <w:szCs w:val="20"/>
+              </w:rPr>
+              <w:br/>
+              <w:t>Price: 50</w:t>
+            </w:r>
+            <w:r>
+              <w:rPr>
+                <w:rFonts w:ascii="Times New Roman" w:eastAsia="Times New Roman" w:hAnsi="Times New Roman" w:cs="Times New Roman"/>
+                <w:sz w:val="20"/>
+                <w:szCs w:val="20"/>
+              </w:rPr>
+              <w:br/>
+              <w:t>Coffee: 3</w:t>
+            </w:r>
+            <w:r>
+              <w:rPr>
+                <w:rFonts w:ascii="Times New Roman" w:eastAsia="Times New Roman" w:hAnsi="Times New Roman" w:cs="Times New Roman"/>
+                <w:sz w:val="20"/>
+                <w:szCs w:val="20"/>
+              </w:rPr>
+              <w:br/>
+              <w:t>Milk: 1</w:t>
+            </w:r>
+            <w:r>
+              <w:rPr>
+                <w:rFonts w:ascii="Times New Roman" w:eastAsia="Times New Roman" w:hAnsi="Times New Roman" w:cs="Times New Roman"/>
+                <w:sz w:val="20"/>
+                <w:szCs w:val="20"/>
+              </w:rPr>
+              <w:br/>
+              <w:t xml:space="preserve">Sugar: </w:t>
+            </w:r>
+            <w:r>
+              <w:rPr>
+                <w:rFonts w:ascii="Times New Roman" w:eastAsia="Times New Roman" w:hAnsi="Times New Roman" w:cs="Times New Roman"/>
+                <w:sz w:val="20"/>
+                <w:szCs w:val="20"/>
+              </w:rPr>
+              <w:t>-</w:t>
+            </w:r>
+            <w:r>
+              <w:rPr>
+                <w:rFonts w:ascii="Times New Roman" w:eastAsia="Times New Roman" w:hAnsi="Times New Roman" w:cs="Times New Roman"/>
+                <w:sz w:val="20"/>
+                <w:szCs w:val="20"/>
+              </w:rPr>
+              <w:t>1</w:t>
+            </w:r>
+            <w:r>
+              <w:rPr>
+                <w:rFonts w:ascii="Times New Roman" w:eastAsia="Times New Roman" w:hAnsi="Times New Roman" w:cs="Times New Roman"/>
+                <w:sz w:val="20"/>
+                <w:szCs w:val="20"/>
+              </w:rPr>
+              <w:br/>
+              <w:t>Chocolate: 0</w:t>
+            </w:r>
+            <w:r>
+              <w:rPr>
+                <w:rFonts w:ascii="Times New Roman" w:eastAsia="Times New Roman" w:hAnsi="Times New Roman" w:cs="Times New Roman"/>
+                <w:sz w:val="20"/>
+                <w:szCs w:val="20"/>
+              </w:rPr>
+              <w:t> </w:t>
+            </w:r>
+            <w:r>
+              <w:rPr>
+                <w:rFonts w:ascii="Times New Roman" w:eastAsia="Times New Roman" w:hAnsi="Times New Roman" w:cs="Times New Roman"/>
+                <w:sz w:val="20"/>
+                <w:szCs w:val="20"/>
+              </w:rPr>
+              <w:br/>
+              <w:t>Return to main menu.</w:t>
+            </w:r>
+            <w:r>
+              <w:rPr>
+                <w:rFonts w:ascii="Times New Roman" w:eastAsia="Times New Roman" w:hAnsi="Times New Roman" w:cs="Times New Roman"/>
+                <w:sz w:val="20"/>
+                <w:szCs w:val="20"/>
+              </w:rPr>
+              <w:t> </w:t>
+            </w:r>
+          </w:p>
+        </w:tc>
+        <w:tc>
+          <w:tcPr>
+            <w:tcW w:w="3581" w:type="dxa"/>
+            <w:tcBorders>
+              <w:top w:val="outset" w:sz="6" w:space="0" w:color="auto"/>
+              <w:left w:val="outset" w:sz="6" w:space="0" w:color="auto"/>
+              <w:bottom w:val="outset" w:sz="6" w:space="0" w:color="auto"/>
+              <w:right w:val="outset" w:sz="6" w:space="0" w:color="auto"/>
+            </w:tcBorders>
+            <w:vAlign w:val="center"/>
+          </w:tcPr>
+          <w:p>
+            <w:pPr>
+              <w:spacing w:after="0" w:line="240" w:lineRule="auto"/>
+              <w:rPr>
+                <w:rFonts w:ascii="Times New Roman" w:eastAsia="Times New Roman" w:hAnsi="Times New Roman" w:cs="Times New Roman"/>
+                <w:sz w:val="20"/>
+                <w:szCs w:val="20"/>
+              </w:rPr>
+            </w:pPr>
+            <w:r>
+              <w:rPr>
+                <w:rFonts w:ascii="Times New Roman" w:eastAsia="Times New Roman" w:hAnsi="Times New Roman" w:cs="Times New Roman"/>
+                <w:sz w:val="20"/>
+                <w:szCs w:val="20"/>
+              </w:rPr>
+              <w:t>Coffee</w:t>
+            </w:r>
+            <w:r>
+              <w:rPr>
+                <w:rFonts w:ascii="Times New Roman" w:eastAsia="Times New Roman" w:hAnsi="Times New Roman" w:cs="Times New Roman"/>
+                <w:sz w:val="20"/>
+                <w:szCs w:val="20"/>
+              </w:rPr>
+              <w:t xml:space="preserve"> recipe could not be edited.</w:t>
+            </w:r>
+            <w:r>
+              <w:rPr>
+                <w:rFonts w:ascii="Times New Roman" w:eastAsia="Times New Roman" w:hAnsi="Times New Roman" w:cs="Times New Roman"/>
+                <w:sz w:val="20"/>
+                <w:szCs w:val="20"/>
+              </w:rPr>
+              <w:t xml:space="preserve"> </w:t>
+            </w:r>
+            <w:r>
+              <w:rPr>
+                <w:rFonts w:ascii="Times New Roman" w:eastAsia="Times New Roman" w:hAnsi="Times New Roman" w:cs="Times New Roman"/>
+                <w:sz w:val="20"/>
+                <w:szCs w:val="20"/>
+              </w:rPr>
+              <w:t>Prompts user to enter in non-negative integer number.</w:t>
+            </w:r>
+          </w:p>
+        </w:tc>
+        <w:tc>
+          <w:tcPr>
+            <w:tcW w:w="3632" w:type="dxa"/>
+            <w:tcBorders>
+              <w:top w:val="outset" w:sz="6" w:space="0" w:color="auto"/>
+              <w:left w:val="outset" w:sz="6" w:space="0" w:color="auto"/>
+              <w:bottom w:val="outset" w:sz="6" w:space="0" w:color="auto"/>
+              <w:right w:val="outset" w:sz="6" w:space="0" w:color="auto"/>
+            </w:tcBorders>
+            <w:vAlign w:val="center"/>
+          </w:tcPr>
+          <w:p>
+            <w:pPr>
+              <w:spacing w:after="0" w:line="240" w:lineRule="auto"/>
+              <w:rPr>
+                <w:rFonts w:ascii="Times New Roman" w:eastAsia="Times New Roman" w:hAnsi="Times New Roman" w:cs="Times New Roman"/>
+                <w:sz w:val="18"/>
+                <w:szCs w:val="18"/>
+              </w:rPr>
+            </w:pPr>
+            <w:r>
+              <w:rPr>
+                <w:rFonts w:ascii="Times New Roman" w:eastAsia="Times New Roman" w:hAnsi="Times New Roman" w:cs="Times New Roman"/>
+                <w:sz w:val="18"/>
+                <w:szCs w:val="18"/>
+              </w:rPr>
+              <w:t> </w:t>
+            </w:r>
+            <w:r>
+              <w:rPr>
+                <w:rFonts w:ascii="Times New Roman" w:eastAsia="Times New Roman" w:hAnsi="Times New Roman" w:cs="Times New Roman"/>
+                <w:sz w:val="20"/>
+                <w:szCs w:val="20"/>
+              </w:rPr>
+              <w:t>Coffee</w:t>
+            </w:r>
+            <w:r>
+              <w:rPr>
+                <w:rFonts w:ascii="Times New Roman" w:eastAsia="Times New Roman" w:hAnsi="Times New Roman" w:cs="Times New Roman"/>
+                <w:sz w:val="20"/>
+                <w:szCs w:val="20"/>
+              </w:rPr>
+              <w:t xml:space="preserve"> recipe could not be edited.</w:t>
+            </w:r>
+            <w:r>
+              <w:rPr>
+                <w:rFonts w:ascii="Times New Roman" w:eastAsia="Times New Roman" w:hAnsi="Times New Roman" w:cs="Times New Roman"/>
+                <w:sz w:val="20"/>
+                <w:szCs w:val="20"/>
+              </w:rPr>
+              <w:t xml:space="preserve"> </w:t>
+            </w:r>
+            <w:r>
+              <w:rPr>
+                <w:rFonts w:ascii="Times New Roman" w:eastAsia="Times New Roman" w:hAnsi="Times New Roman" w:cs="Times New Roman"/>
+                <w:sz w:val="20"/>
+                <w:szCs w:val="20"/>
+              </w:rPr>
+              <w:t>Prompts user to enter in non-negative integer number.</w:t>
+            </w:r>
+          </w:p>
+        </w:tc>
+      </w:tr>
+      <w:tr>
+        <w:trPr>
+          <w:tblCellSpacing w:w="0" w:type="dxa"/>
+        </w:trPr>
+        <w:tc>
+          <w:tcPr>
+            <w:tcW w:w="0" w:type="auto"/>
+            <w:tcBorders>
+              <w:top w:val="outset" w:sz="6" w:space="0" w:color="auto"/>
+              <w:left w:val="outset" w:sz="6" w:space="0" w:color="auto"/>
+              <w:bottom w:val="outset" w:sz="6" w:space="0" w:color="auto"/>
+              <w:right w:val="outset" w:sz="6" w:space="0" w:color="auto"/>
+            </w:tcBorders>
+            <w:vAlign w:val="center"/>
+          </w:tcPr>
+          <w:p>
+            <w:pPr>
+              <w:spacing w:after="0" w:line="240" w:lineRule="auto"/>
+              <w:rPr>
+                <w:rFonts w:ascii="Times New Roman" w:eastAsia="Times New Roman" w:hAnsi="Times New Roman" w:cs="Times New Roman"/>
+                <w:sz w:val="20"/>
+                <w:szCs w:val="20"/>
+              </w:rPr>
+            </w:pPr>
+            <w:r>
+              <w:rPr>
+                <w:rFonts w:ascii="Times New Roman" w:eastAsia="Times New Roman" w:hAnsi="Times New Roman" w:cs="Times New Roman"/>
+                <w:sz w:val="20"/>
+                <w:szCs w:val="20"/>
+              </w:rPr>
+              <w:t>checkOptions0</w:t>
+            </w:r>
+          </w:p>
+        </w:tc>
+        <w:tc>
+          <w:tcPr>
+            <w:tcW w:w="0" w:type="auto"/>
+            <w:tcBorders>
+              <w:top w:val="outset" w:sz="6" w:space="0" w:color="auto"/>
+              <w:left w:val="outset" w:sz="6" w:space="0" w:color="auto"/>
+              <w:bottom w:val="outset" w:sz="6" w:space="0" w:color="auto"/>
+              <w:right w:val="outset" w:sz="6" w:space="0" w:color="auto"/>
+            </w:tcBorders>
+            <w:vAlign w:val="center"/>
+          </w:tcPr>
+          <w:p>
+            <w:pPr>
+              <w:spacing w:after="0" w:line="240" w:lineRule="auto"/>
+              <w:rPr>
+                <w:rFonts w:ascii="Times New Roman" w:eastAsia="Times New Roman" w:hAnsi="Times New Roman" w:cs="Times New Roman"/>
+                <w:sz w:val="20"/>
+                <w:szCs w:val="20"/>
+              </w:rPr>
+            </w:pPr>
+            <w:r>
+              <w:rPr>
+                <w:rFonts w:ascii="Times New Roman" w:eastAsia="Times New Roman" w:hAnsi="Times New Roman" w:cs="Times New Roman"/>
+                <w:sz w:val="20"/>
+                <w:szCs w:val="20"/>
+              </w:rPr>
+              <w:t>Precondition:</w:t>
+            </w:r>
+            <w:r>
+              <w:rPr>
+                <w:rFonts w:ascii="Times New Roman" w:eastAsia="Times New Roman" w:hAnsi="Times New Roman" w:cs="Times New Roman"/>
+                <w:sz w:val="20"/>
+                <w:szCs w:val="20"/>
+              </w:rPr>
+              <w:t xml:space="preserve"> Run </w:t>
+            </w:r>
+            <w:proofErr w:type="spellStart"/>
+            <w:r>
+              <w:rPr>
+                <w:rFonts w:ascii="Times New Roman" w:eastAsia="Times New Roman" w:hAnsi="Times New Roman" w:cs="Times New Roman"/>
+                <w:sz w:val="20"/>
+                <w:szCs w:val="20"/>
+              </w:rPr>
+              <w:t>CoffeeMaker</w:t>
+            </w:r>
+            <w:proofErr w:type="spellEnd"/>
+            <w:r>
+              <w:rPr>
+                <w:rFonts w:ascii="Times New Roman" w:eastAsia="Times New Roman" w:hAnsi="Times New Roman" w:cs="Times New Roman"/>
+                <w:sz w:val="20"/>
+                <w:szCs w:val="20"/>
+              </w:rPr>
+              <w:t> </w:t>
+            </w:r>
+          </w:p>
+          <w:p>
+            <w:pPr>
+              <w:spacing w:after="0" w:line="240" w:lineRule="auto"/>
+              <w:rPr>
+                <w:rFonts w:ascii="Times New Roman" w:eastAsia="Times New Roman" w:hAnsi="Times New Roman" w:cs="Times New Roman"/>
+                <w:sz w:val="20"/>
+                <w:szCs w:val="20"/>
+              </w:rPr>
+            </w:pPr>
+            <w:r>
+              <w:rPr>
+                <w:rFonts w:ascii="Times New Roman" w:eastAsia="Times New Roman" w:hAnsi="Times New Roman" w:cs="Times New Roman"/>
+                <w:sz w:val="20"/>
+                <w:szCs w:val="20"/>
+              </w:rPr>
+              <w:t>Enter: Menu option 0</w:t>
+            </w:r>
+            <w:r>
+              <w:rPr>
+                <w:rFonts w:ascii="Times New Roman" w:eastAsia="Times New Roman" w:hAnsi="Times New Roman" w:cs="Times New Roman"/>
+                <w:sz w:val="20"/>
+                <w:szCs w:val="20"/>
+              </w:rPr>
+              <w:t>, "</w:t>
+            </w:r>
+            <w:r>
+              <w:rPr>
+                <w:rFonts w:ascii="Times New Roman" w:eastAsia="Times New Roman" w:hAnsi="Times New Roman" w:cs="Times New Roman"/>
+                <w:sz w:val="20"/>
+                <w:szCs w:val="20"/>
+              </w:rPr>
+              <w:t>Exit Program</w:t>
+            </w:r>
+            <w:r>
+              <w:rPr>
+                <w:rFonts w:ascii="Times New Roman" w:eastAsia="Times New Roman" w:hAnsi="Times New Roman" w:cs="Times New Roman"/>
+                <w:sz w:val="20"/>
+                <w:szCs w:val="20"/>
+              </w:rPr>
+              <w:t xml:space="preserve"> "</w:t>
+            </w:r>
+            <w:r>
+              <w:rPr>
+                <w:rFonts w:ascii="Times New Roman" w:eastAsia="Times New Roman" w:hAnsi="Times New Roman" w:cs="Times New Roman"/>
+                <w:sz w:val="20"/>
+                <w:szCs w:val="20"/>
+              </w:rPr>
+              <w:br/>
+              <w:t>Return to main menu</w:t>
+            </w:r>
+          </w:p>
+        </w:tc>
+        <w:tc>
+          <w:tcPr>
+            <w:tcW w:w="3581" w:type="dxa"/>
+            <w:tcBorders>
+              <w:top w:val="outset" w:sz="6" w:space="0" w:color="auto"/>
+              <w:left w:val="outset" w:sz="6" w:space="0" w:color="auto"/>
+              <w:bottom w:val="outset" w:sz="6" w:space="0" w:color="auto"/>
+              <w:right w:val="outset" w:sz="6" w:space="0" w:color="auto"/>
+            </w:tcBorders>
+            <w:vAlign w:val="center"/>
+          </w:tcPr>
+          <w:p>
+            <w:pPr>
+              <w:spacing w:after="0" w:line="240" w:lineRule="auto"/>
+              <w:rPr>
+                <w:rFonts w:ascii="Times New Roman" w:eastAsia="Times New Roman" w:hAnsi="Times New Roman" w:cs="Times New Roman"/>
+                <w:sz w:val="20"/>
+                <w:szCs w:val="20"/>
+              </w:rPr>
+            </w:pPr>
+            <w:r>
+              <w:rPr>
+                <w:rFonts w:ascii="Times New Roman" w:eastAsia="Times New Roman" w:hAnsi="Times New Roman" w:cs="Times New Roman"/>
+                <w:sz w:val="20"/>
+                <w:szCs w:val="20"/>
+              </w:rPr>
+              <w:t>Program exits or closes</w:t>
+            </w:r>
+          </w:p>
+          <w:p>
+            <w:pPr>
+              <w:spacing w:after="0" w:line="240" w:lineRule="auto"/>
+              <w:rPr>
+                <w:rFonts w:ascii="Times New Roman" w:eastAsia="Times New Roman" w:hAnsi="Times New Roman" w:cs="Times New Roman"/>
+                <w:sz w:val="20"/>
+                <w:szCs w:val="20"/>
+              </w:rPr>
+            </w:pPr>
+          </w:p>
+        </w:tc>
+        <w:tc>
+          <w:tcPr>
+            <w:tcW w:w="3632" w:type="dxa"/>
+            <w:tcBorders>
+              <w:top w:val="outset" w:sz="6" w:space="0" w:color="auto"/>
+              <w:left w:val="outset" w:sz="6" w:space="0" w:color="auto"/>
+              <w:bottom w:val="outset" w:sz="6" w:space="0" w:color="auto"/>
+              <w:right w:val="outset" w:sz="6" w:space="0" w:color="auto"/>
+            </w:tcBorders>
+            <w:vAlign w:val="center"/>
+          </w:tcPr>
+          <w:p>
+            <w:pPr>
+              <w:spacing w:after="0" w:line="240" w:lineRule="auto"/>
+              <w:rPr>
+                <w:rFonts w:ascii="Times New Roman" w:eastAsia="Times New Roman" w:hAnsi="Times New Roman" w:cs="Times New Roman"/>
+                <w:sz w:val="20"/>
+                <w:szCs w:val="20"/>
+              </w:rPr>
+            </w:pPr>
+            <w:r>
+              <w:rPr>
+                <w:rFonts w:ascii="Times New Roman" w:eastAsia="Times New Roman" w:hAnsi="Times New Roman" w:cs="Times New Roman"/>
+                <w:sz w:val="20"/>
+                <w:szCs w:val="20"/>
+              </w:rPr>
+              <w:t>Program exits or closes</w:t>
+            </w:r>
+          </w:p>
+          <w:p>
+            <w:pPr>
+              <w:spacing w:after="0" w:line="240" w:lineRule="auto"/>
+              <w:rPr>
+                <w:rFonts w:ascii="Times New Roman" w:eastAsia="Times New Roman" w:hAnsi="Times New Roman" w:cs="Times New Roman"/>
+                <w:sz w:val="18"/>
+                <w:szCs w:val="18"/>
+              </w:rPr>
+            </w:pPr>
           </w:p>
         </w:tc>
       </w:tr>
@@ -1343,30 +1890,30 @@
         <w:tc>
           <w:tcPr>
             <w:tcW w:w="0" w:type="auto"/>
-            <w:vMerge w:val="restart"/>
-            <w:tcBorders>
-              <w:top w:val="outset" w:sz="6" w:space="0" w:color="auto"/>
-              <w:left w:val="outset" w:sz="6" w:space="0" w:color="auto"/>
-              <w:right w:val="outset" w:sz="6" w:space="0" w:color="auto"/>
-            </w:tcBorders>
-            <w:vAlign w:val="center"/>
-          </w:tcPr>
-          <w:p>
-            <w:pPr>
-              <w:spacing w:after="0" w:line="240" w:lineRule="auto"/>
-              <w:rPr>
-                <w:rFonts w:ascii="Times New Roman" w:eastAsia="Times New Roman" w:hAnsi="Times New Roman" w:cs="Times New Roman"/>
-                <w:sz w:val="20"/>
-                <w:szCs w:val="20"/>
-              </w:rPr>
-            </w:pPr>
-            <w:r>
-              <w:rPr>
-                <w:rFonts w:ascii="Times New Roman" w:eastAsia="Times New Roman" w:hAnsi="Times New Roman" w:cs="Times New Roman"/>
-                <w:sz w:val="20"/>
-                <w:szCs w:val="20"/>
-              </w:rPr>
-              <w:t>checkOptions0</w:t>
+            <w:tcBorders>
+              <w:top w:val="outset" w:sz="6" w:space="0" w:color="auto"/>
+              <w:left w:val="outset" w:sz="6" w:space="0" w:color="auto"/>
+              <w:bottom w:val="single" w:sz="4" w:space="0" w:color="4F81BD" w:themeColor="accent1"/>
+              <w:right w:val="outset" w:sz="6" w:space="0" w:color="auto"/>
+            </w:tcBorders>
+            <w:vAlign w:val="center"/>
+          </w:tcPr>
+          <w:p>
+            <w:pPr>
+              <w:spacing w:after="0" w:line="240" w:lineRule="auto"/>
+              <w:rPr>
+                <w:rFonts w:ascii="Times New Roman" w:eastAsia="Times New Roman" w:hAnsi="Times New Roman" w:cs="Times New Roman"/>
+                <w:sz w:val="20"/>
+                <w:szCs w:val="20"/>
+              </w:rPr>
+            </w:pPr>
+            <w:r>
+              <w:rPr>
+                <w:rFonts w:ascii="Times New Roman" w:eastAsia="Times New Roman" w:hAnsi="Times New Roman" w:cs="Times New Roman"/>
+                <w:sz w:val="20"/>
+                <w:szCs w:val="20"/>
+              </w:rPr>
+              <w:t>checkOptions1</w:t>
             </w:r>
           </w:p>
         </w:tc>
@@ -1541,22 +2088,31 @@
         <w:tc>
           <w:tcPr>
             <w:tcW w:w="0" w:type="auto"/>
-            <w:vMerge/>
-            <w:tcBorders>
-              <w:left w:val="outset" w:sz="6" w:space="0" w:color="auto"/>
-              <w:right w:val="outset" w:sz="6" w:space="0" w:color="auto"/>
-            </w:tcBorders>
-            <w:vAlign w:val="center"/>
-          </w:tcPr>
-          <w:p>
-            <w:pPr>
-              <w:spacing w:after="0" w:line="240" w:lineRule="auto"/>
-              <w:rPr>
-                <w:rFonts w:ascii="Times New Roman" w:eastAsia="Times New Roman" w:hAnsi="Times New Roman" w:cs="Times New Roman"/>
-                <w:sz w:val="20"/>
-                <w:szCs w:val="20"/>
-              </w:rPr>
-            </w:pPr>
+            <w:tcBorders>
+              <w:top w:val="single" w:sz="4" w:space="0" w:color="4F81BD" w:themeColor="accent1"/>
+              <w:left w:val="outset" w:sz="6" w:space="0" w:color="auto"/>
+              <w:bottom w:val="single" w:sz="4" w:space="0" w:color="4F81BD" w:themeColor="accent1"/>
+              <w:right w:val="outset" w:sz="6" w:space="0" w:color="auto"/>
+            </w:tcBorders>
+            <w:vAlign w:val="center"/>
+          </w:tcPr>
+          <w:p>
+            <w:pPr>
+              <w:spacing w:after="0" w:line="240" w:lineRule="auto"/>
+              <w:rPr>
+                <w:rFonts w:ascii="Times New Roman" w:eastAsia="Times New Roman" w:hAnsi="Times New Roman" w:cs="Times New Roman"/>
+                <w:sz w:val="20"/>
+                <w:szCs w:val="20"/>
+              </w:rPr>
+            </w:pPr>
+            <w:r>
+              <w:rPr>
+                <w:rFonts w:ascii="Times New Roman" w:eastAsia="Times New Roman" w:hAnsi="Times New Roman" w:cs="Times New Roman"/>
+                <w:sz w:val="20"/>
+                <w:szCs w:val="20"/>
+              </w:rPr>
+              <w:t>checkOptions2</w:t>
+            </w:r>
           </w:p>
         </w:tc>
         <w:tc>
@@ -1731,22 +2287,31 @@
         <w:tc>
           <w:tcPr>
             <w:tcW w:w="0" w:type="auto"/>
-            <w:vMerge/>
-            <w:tcBorders>
-              <w:left w:val="outset" w:sz="6" w:space="0" w:color="auto"/>
-              <w:right w:val="outset" w:sz="6" w:space="0" w:color="auto"/>
-            </w:tcBorders>
-            <w:vAlign w:val="center"/>
-          </w:tcPr>
-          <w:p>
-            <w:pPr>
-              <w:spacing w:after="0" w:line="240" w:lineRule="auto"/>
-              <w:rPr>
-                <w:rFonts w:ascii="Times New Roman" w:eastAsia="Times New Roman" w:hAnsi="Times New Roman" w:cs="Times New Roman"/>
-                <w:sz w:val="20"/>
-                <w:szCs w:val="20"/>
-              </w:rPr>
-            </w:pPr>
+            <w:tcBorders>
+              <w:top w:val="single" w:sz="4" w:space="0" w:color="4F81BD" w:themeColor="accent1"/>
+              <w:left w:val="outset" w:sz="6" w:space="0" w:color="auto"/>
+              <w:bottom w:val="single" w:sz="4" w:space="0" w:color="4F81BD" w:themeColor="accent1"/>
+              <w:right w:val="outset" w:sz="6" w:space="0" w:color="auto"/>
+            </w:tcBorders>
+            <w:vAlign w:val="center"/>
+          </w:tcPr>
+          <w:p>
+            <w:pPr>
+              <w:spacing w:after="0" w:line="240" w:lineRule="auto"/>
+              <w:rPr>
+                <w:rFonts w:ascii="Times New Roman" w:eastAsia="Times New Roman" w:hAnsi="Times New Roman" w:cs="Times New Roman"/>
+                <w:sz w:val="20"/>
+                <w:szCs w:val="20"/>
+              </w:rPr>
+            </w:pPr>
+            <w:r>
+              <w:rPr>
+                <w:rFonts w:ascii="Times New Roman" w:eastAsia="Times New Roman" w:hAnsi="Times New Roman" w:cs="Times New Roman"/>
+                <w:sz w:val="20"/>
+                <w:szCs w:val="20"/>
+              </w:rPr>
+              <w:t>checkOptions3</w:t>
+            </w:r>
           </w:p>
         </w:tc>
         <w:tc>
@@ -1912,22 +2477,31 @@
         <w:tc>
           <w:tcPr>
             <w:tcW w:w="0" w:type="auto"/>
-            <w:vMerge/>
-            <w:tcBorders>
-              <w:left w:val="outset" w:sz="6" w:space="0" w:color="auto"/>
-              <w:right w:val="outset" w:sz="6" w:space="0" w:color="auto"/>
-            </w:tcBorders>
-            <w:vAlign w:val="center"/>
-          </w:tcPr>
-          <w:p>
-            <w:pPr>
-              <w:spacing w:after="0" w:line="240" w:lineRule="auto"/>
-              <w:rPr>
-                <w:rFonts w:ascii="Times New Roman" w:eastAsia="Times New Roman" w:hAnsi="Times New Roman" w:cs="Times New Roman"/>
-                <w:sz w:val="20"/>
-                <w:szCs w:val="20"/>
-              </w:rPr>
-            </w:pPr>
+            <w:tcBorders>
+              <w:top w:val="single" w:sz="4" w:space="0" w:color="4F81BD" w:themeColor="accent1"/>
+              <w:left w:val="outset" w:sz="6" w:space="0" w:color="auto"/>
+              <w:bottom w:val="single" w:sz="4" w:space="0" w:color="4F81BD" w:themeColor="accent1"/>
+              <w:right w:val="outset" w:sz="6" w:space="0" w:color="auto"/>
+            </w:tcBorders>
+            <w:vAlign w:val="center"/>
+          </w:tcPr>
+          <w:p>
+            <w:pPr>
+              <w:spacing w:after="0" w:line="240" w:lineRule="auto"/>
+              <w:rPr>
+                <w:rFonts w:ascii="Times New Roman" w:eastAsia="Times New Roman" w:hAnsi="Times New Roman" w:cs="Times New Roman"/>
+                <w:sz w:val="20"/>
+                <w:szCs w:val="20"/>
+              </w:rPr>
+            </w:pPr>
+            <w:r>
+              <w:rPr>
+                <w:rFonts w:ascii="Times New Roman" w:eastAsia="Times New Roman" w:hAnsi="Times New Roman" w:cs="Times New Roman"/>
+                <w:sz w:val="20"/>
+                <w:szCs w:val="20"/>
+              </w:rPr>
+              <w:t>checkOptions4</w:t>
+            </w:r>
           </w:p>
         </w:tc>
         <w:tc>
@@ -2126,22 +2700,31 @@
         <w:tc>
           <w:tcPr>
             <w:tcW w:w="0" w:type="auto"/>
-            <w:vMerge/>
-            <w:tcBorders>
-              <w:left w:val="outset" w:sz="6" w:space="0" w:color="auto"/>
-              <w:right w:val="outset" w:sz="6" w:space="0" w:color="auto"/>
-            </w:tcBorders>
-            <w:vAlign w:val="center"/>
-          </w:tcPr>
-          <w:p>
-            <w:pPr>
-              <w:spacing w:after="0" w:line="240" w:lineRule="auto"/>
-              <w:rPr>
-                <w:rFonts w:ascii="Times New Roman" w:eastAsia="Times New Roman" w:hAnsi="Times New Roman" w:cs="Times New Roman"/>
-                <w:sz w:val="20"/>
-                <w:szCs w:val="20"/>
-              </w:rPr>
-            </w:pPr>
+            <w:tcBorders>
+              <w:top w:val="single" w:sz="4" w:space="0" w:color="4F81BD" w:themeColor="accent1"/>
+              <w:left w:val="outset" w:sz="6" w:space="0" w:color="auto"/>
+              <w:bottom w:val="single" w:sz="4" w:space="0" w:color="4F81BD" w:themeColor="accent1"/>
+              <w:right w:val="outset" w:sz="6" w:space="0" w:color="auto"/>
+            </w:tcBorders>
+            <w:vAlign w:val="center"/>
+          </w:tcPr>
+          <w:p>
+            <w:pPr>
+              <w:spacing w:after="0" w:line="240" w:lineRule="auto"/>
+              <w:rPr>
+                <w:rFonts w:ascii="Times New Roman" w:eastAsia="Times New Roman" w:hAnsi="Times New Roman" w:cs="Times New Roman"/>
+                <w:sz w:val="20"/>
+                <w:szCs w:val="20"/>
+              </w:rPr>
+            </w:pPr>
+            <w:r>
+              <w:rPr>
+                <w:rFonts w:ascii="Times New Roman" w:eastAsia="Times New Roman" w:hAnsi="Times New Roman" w:cs="Times New Roman"/>
+                <w:sz w:val="20"/>
+                <w:szCs w:val="20"/>
+              </w:rPr>
+              <w:t>checkOptions5</w:t>
+            </w:r>
           </w:p>
         </w:tc>
         <w:tc>
@@ -2324,23 +2907,31 @@
         <w:tc>
           <w:tcPr>
             <w:tcW w:w="0" w:type="auto"/>
-            <w:vMerge/>
-            <w:tcBorders>
-              <w:left w:val="outset" w:sz="6" w:space="0" w:color="auto"/>
-              <w:bottom w:val="outset" w:sz="6" w:space="0" w:color="auto"/>
-              <w:right w:val="outset" w:sz="6" w:space="0" w:color="auto"/>
-            </w:tcBorders>
-            <w:vAlign w:val="center"/>
-          </w:tcPr>
-          <w:p>
-            <w:pPr>
-              <w:spacing w:after="0" w:line="240" w:lineRule="auto"/>
-              <w:rPr>
-                <w:rFonts w:ascii="Times New Roman" w:eastAsia="Times New Roman" w:hAnsi="Times New Roman" w:cs="Times New Roman"/>
-                <w:sz w:val="20"/>
-                <w:szCs w:val="20"/>
-              </w:rPr>
-            </w:pPr>
+            <w:tcBorders>
+              <w:top w:val="nil"/>
+              <w:left w:val="outset" w:sz="6" w:space="0" w:color="auto"/>
+              <w:bottom w:val="single" w:sz="4" w:space="0" w:color="4F81BD" w:themeColor="accent1"/>
+              <w:right w:val="outset" w:sz="6" w:space="0" w:color="auto"/>
+            </w:tcBorders>
+            <w:vAlign w:val="center"/>
+          </w:tcPr>
+          <w:p>
+            <w:pPr>
+              <w:spacing w:after="0" w:line="240" w:lineRule="auto"/>
+              <w:rPr>
+                <w:rFonts w:ascii="Times New Roman" w:eastAsia="Times New Roman" w:hAnsi="Times New Roman" w:cs="Times New Roman"/>
+                <w:sz w:val="20"/>
+                <w:szCs w:val="20"/>
+              </w:rPr>
+            </w:pPr>
+            <w:r>
+              <w:rPr>
+                <w:rFonts w:ascii="Times New Roman" w:eastAsia="Times New Roman" w:hAnsi="Times New Roman" w:cs="Times New Roman"/>
+                <w:sz w:val="20"/>
+                <w:szCs w:val="20"/>
+              </w:rPr>
+              <w:t>checkOptions6</w:t>
+            </w:r>
           </w:p>
         </w:tc>
         <w:tc>
@@ -2761,6 +3352,311 @@
                 <w:szCs w:val="20"/>
               </w:rPr>
               <w:t>Inventory successfully added</w:t>
+            </w:r>
+          </w:p>
+          <w:p>
+            <w:pPr>
+              <w:spacing w:after="0" w:line="240" w:lineRule="auto"/>
+              <w:rPr>
+                <w:rFonts w:ascii="Times New Roman" w:eastAsia="Times New Roman" w:hAnsi="Times New Roman" w:cs="Times New Roman"/>
+                <w:sz w:val="18"/>
+                <w:szCs w:val="18"/>
+              </w:rPr>
+            </w:pPr>
+          </w:p>
+        </w:tc>
+      </w:tr>
+      <w:tr>
+        <w:trPr>
+          <w:tblCellSpacing w:w="0" w:type="dxa"/>
+        </w:trPr>
+        <w:tc>
+          <w:tcPr>
+            <w:tcW w:w="0" w:type="auto"/>
+            <w:tcBorders>
+              <w:top w:val="outset" w:sz="6" w:space="0" w:color="auto"/>
+              <w:left w:val="outset" w:sz="6" w:space="0" w:color="auto"/>
+              <w:bottom w:val="outset" w:sz="6" w:space="0" w:color="auto"/>
+              <w:right w:val="outset" w:sz="6" w:space="0" w:color="auto"/>
+            </w:tcBorders>
+            <w:vAlign w:val="center"/>
+          </w:tcPr>
+          <w:p>
+            <w:pPr>
+              <w:spacing w:after="0" w:line="240" w:lineRule="auto"/>
+              <w:rPr>
+                <w:rFonts w:ascii="Times New Roman" w:eastAsia="Times New Roman" w:hAnsi="Times New Roman" w:cs="Times New Roman"/>
+                <w:sz w:val="20"/>
+                <w:szCs w:val="20"/>
+              </w:rPr>
+            </w:pPr>
+            <w:r>
+              <w:rPr>
+                <w:rFonts w:ascii="Times New Roman" w:eastAsia="Times New Roman" w:hAnsi="Times New Roman" w:cs="Times New Roman"/>
+                <w:sz w:val="20"/>
+                <w:szCs w:val="20"/>
+              </w:rPr>
+              <w:t>addInventory2</w:t>
+            </w:r>
+          </w:p>
+        </w:tc>
+        <w:tc>
+          <w:tcPr>
+            <w:tcW w:w="0" w:type="auto"/>
+            <w:tcBorders>
+              <w:top w:val="outset" w:sz="6" w:space="0" w:color="auto"/>
+              <w:left w:val="outset" w:sz="6" w:space="0" w:color="auto"/>
+              <w:bottom w:val="outset" w:sz="6" w:space="0" w:color="auto"/>
+              <w:right w:val="outset" w:sz="6" w:space="0" w:color="auto"/>
+            </w:tcBorders>
+            <w:vAlign w:val="center"/>
+          </w:tcPr>
+          <w:p>
+            <w:pPr>
+              <w:spacing w:after="0" w:line="240" w:lineRule="auto"/>
+              <w:rPr>
+                <w:rFonts w:ascii="Times New Roman" w:eastAsia="Times New Roman" w:hAnsi="Times New Roman" w:cs="Times New Roman"/>
+                <w:sz w:val="20"/>
+                <w:szCs w:val="20"/>
+              </w:rPr>
+            </w:pPr>
+            <w:r>
+              <w:rPr>
+                <w:rFonts w:ascii="Times New Roman" w:eastAsia="Times New Roman" w:hAnsi="Times New Roman" w:cs="Times New Roman"/>
+                <w:sz w:val="20"/>
+                <w:szCs w:val="20"/>
+              </w:rPr>
+              <w:t xml:space="preserve">Precondition: Run </w:t>
+            </w:r>
+            <w:proofErr w:type="spellStart"/>
+            <w:r>
+              <w:rPr>
+                <w:rFonts w:ascii="Times New Roman" w:eastAsia="Times New Roman" w:hAnsi="Times New Roman" w:cs="Times New Roman"/>
+                <w:sz w:val="20"/>
+                <w:szCs w:val="20"/>
+              </w:rPr>
+              <w:t>CoffeeMaker</w:t>
+            </w:r>
+            <w:proofErr w:type="spellEnd"/>
+            <w:r>
+              <w:rPr>
+                <w:rFonts w:ascii="Times New Roman" w:eastAsia="Times New Roman" w:hAnsi="Times New Roman" w:cs="Times New Roman"/>
+                <w:sz w:val="20"/>
+                <w:szCs w:val="20"/>
+              </w:rPr>
+              <w:t> </w:t>
+            </w:r>
+            <w:r>
+              <w:rPr>
+                <w:rFonts w:ascii="Times New Roman" w:eastAsia="Times New Roman" w:hAnsi="Times New Roman" w:cs="Times New Roman"/>
+                <w:sz w:val="20"/>
+                <w:szCs w:val="20"/>
+              </w:rPr>
+              <w:br/>
+            </w:r>
+            <w:r>
+              <w:rPr>
+                <w:rFonts w:ascii="Times New Roman" w:eastAsia="Times New Roman" w:hAnsi="Times New Roman" w:cs="Times New Roman"/>
+                <w:sz w:val="20"/>
+                <w:szCs w:val="20"/>
+              </w:rPr>
+              <w:t>Enter: Menu option 4</w:t>
+            </w:r>
+            <w:r>
+              <w:rPr>
+                <w:rFonts w:ascii="Times New Roman" w:eastAsia="Times New Roman" w:hAnsi="Times New Roman" w:cs="Times New Roman"/>
+                <w:sz w:val="20"/>
+                <w:szCs w:val="20"/>
+              </w:rPr>
+              <w:t>, "</w:t>
+            </w:r>
+            <w:r>
+              <w:rPr>
+                <w:rFonts w:ascii="Times New Roman" w:eastAsia="Times New Roman" w:hAnsi="Times New Roman" w:cs="Times New Roman"/>
+                <w:sz w:val="20"/>
+                <w:szCs w:val="20"/>
+              </w:rPr>
+              <w:t>Add inventory</w:t>
+            </w:r>
+            <w:r>
+              <w:rPr>
+                <w:rFonts w:ascii="Times New Roman" w:eastAsia="Times New Roman" w:hAnsi="Times New Roman" w:cs="Times New Roman"/>
+                <w:sz w:val="20"/>
+                <w:szCs w:val="20"/>
+              </w:rPr>
+              <w:t xml:space="preserve"> "</w:t>
+            </w:r>
+            <w:r>
+              <w:rPr>
+                <w:rFonts w:ascii="Times New Roman" w:eastAsia="Times New Roman" w:hAnsi="Times New Roman" w:cs="Times New Roman"/>
+                <w:sz w:val="20"/>
+                <w:szCs w:val="20"/>
+              </w:rPr>
+              <w:br/>
+              <w:t>Name: Coffee</w:t>
+            </w:r>
+            <w:r>
+              <w:rPr>
+                <w:rFonts w:ascii="Times New Roman" w:eastAsia="Times New Roman" w:hAnsi="Times New Roman" w:cs="Times New Roman"/>
+                <w:sz w:val="20"/>
+                <w:szCs w:val="20"/>
+              </w:rPr>
+              <w:br/>
+            </w:r>
+            <w:proofErr w:type="spellStart"/>
+            <w:r>
+              <w:rPr>
+                <w:rFonts w:ascii="Times New Roman" w:eastAsia="Times New Roman" w:hAnsi="Times New Roman" w:cs="Times New Roman"/>
+                <w:sz w:val="20"/>
+                <w:szCs w:val="20"/>
+              </w:rPr>
+              <w:t>Coffee</w:t>
+            </w:r>
+            <w:proofErr w:type="spellEnd"/>
+            <w:r>
+              <w:rPr>
+                <w:rFonts w:ascii="Times New Roman" w:eastAsia="Times New Roman" w:hAnsi="Times New Roman" w:cs="Times New Roman"/>
+                <w:sz w:val="20"/>
+                <w:szCs w:val="20"/>
+              </w:rPr>
+              <w:t>: 5</w:t>
+            </w:r>
+            <w:r>
+              <w:rPr>
+                <w:rFonts w:ascii="Times New Roman" w:eastAsia="Times New Roman" w:hAnsi="Times New Roman" w:cs="Times New Roman"/>
+                <w:sz w:val="20"/>
+                <w:szCs w:val="20"/>
+              </w:rPr>
+              <w:br/>
+            </w:r>
+            <w:r>
+              <w:rPr>
+                <w:rFonts w:ascii="Times New Roman" w:eastAsia="Times New Roman" w:hAnsi="Times New Roman" w:cs="Times New Roman"/>
+                <w:sz w:val="20"/>
+                <w:szCs w:val="20"/>
+              </w:rPr>
+              <w:t>Milk: 5</w:t>
+            </w:r>
+            <w:r>
+              <w:rPr>
+                <w:rFonts w:ascii="Times New Roman" w:eastAsia="Times New Roman" w:hAnsi="Times New Roman" w:cs="Times New Roman"/>
+                <w:sz w:val="20"/>
+                <w:szCs w:val="20"/>
+              </w:rPr>
+              <w:br/>
+              <w:t>Sugar: 5</w:t>
+            </w:r>
+            <w:r>
+              <w:rPr>
+                <w:rFonts w:ascii="Times New Roman" w:eastAsia="Times New Roman" w:hAnsi="Times New Roman" w:cs="Times New Roman"/>
+                <w:sz w:val="20"/>
+                <w:szCs w:val="20"/>
+              </w:rPr>
+              <w:br/>
+              <w:t>Chocolate: a</w:t>
+            </w:r>
+            <w:r>
+              <w:rPr>
+                <w:rFonts w:ascii="Times New Roman" w:eastAsia="Times New Roman" w:hAnsi="Times New Roman" w:cs="Times New Roman"/>
+                <w:sz w:val="20"/>
+                <w:szCs w:val="20"/>
+              </w:rPr>
+              <w:br/>
+              <w:t>Return to main menu.</w:t>
+            </w:r>
+            <w:r>
+              <w:rPr>
+                <w:rFonts w:ascii="Times New Roman" w:eastAsia="Times New Roman" w:hAnsi="Times New Roman" w:cs="Times New Roman"/>
+                <w:sz w:val="20"/>
+                <w:szCs w:val="20"/>
+              </w:rPr>
+              <w:t> </w:t>
+            </w:r>
+          </w:p>
+        </w:tc>
+        <w:tc>
+          <w:tcPr>
+            <w:tcW w:w="3581" w:type="dxa"/>
+            <w:tcBorders>
+              <w:top w:val="outset" w:sz="6" w:space="0" w:color="auto"/>
+              <w:left w:val="outset" w:sz="6" w:space="0" w:color="auto"/>
+              <w:bottom w:val="outset" w:sz="6" w:space="0" w:color="auto"/>
+              <w:right w:val="outset" w:sz="6" w:space="0" w:color="auto"/>
+            </w:tcBorders>
+            <w:vAlign w:val="center"/>
+          </w:tcPr>
+          <w:p>
+            <w:pPr>
+              <w:spacing w:after="0" w:line="240" w:lineRule="auto"/>
+              <w:rPr>
+                <w:rFonts w:ascii="Times New Roman" w:eastAsia="Times New Roman" w:hAnsi="Times New Roman" w:cs="Times New Roman"/>
+                <w:sz w:val="20"/>
+                <w:szCs w:val="20"/>
+              </w:rPr>
+            </w:pPr>
+            <w:r>
+              <w:rPr>
+                <w:rFonts w:ascii="Times New Roman" w:eastAsia="Times New Roman" w:hAnsi="Times New Roman" w:cs="Times New Roman"/>
+                <w:sz w:val="20"/>
+                <w:szCs w:val="20"/>
+              </w:rPr>
+              <w:t>Inventory not added. Throws exception and prompts user to please enter integer.</w:t>
+            </w:r>
+          </w:p>
+          <w:p>
+            <w:pPr>
+              <w:spacing w:after="0" w:line="240" w:lineRule="auto"/>
+              <w:rPr>
+                <w:rFonts w:ascii="Times New Roman" w:eastAsia="Times New Roman" w:hAnsi="Times New Roman" w:cs="Times New Roman"/>
+                <w:sz w:val="20"/>
+                <w:szCs w:val="20"/>
+              </w:rPr>
+            </w:pPr>
+          </w:p>
+        </w:tc>
+        <w:tc>
+          <w:tcPr>
+            <w:tcW w:w="3632" w:type="dxa"/>
+            <w:tcBorders>
+              <w:top w:val="outset" w:sz="6" w:space="0" w:color="auto"/>
+              <w:left w:val="outset" w:sz="6" w:space="0" w:color="auto"/>
+              <w:bottom w:val="outset" w:sz="6" w:space="0" w:color="auto"/>
+              <w:right w:val="outset" w:sz="6" w:space="0" w:color="auto"/>
+            </w:tcBorders>
+            <w:vAlign w:val="center"/>
+          </w:tcPr>
+          <w:p>
+            <w:pPr>
+              <w:spacing w:after="0" w:line="240" w:lineRule="auto"/>
+              <w:rPr>
+                <w:rFonts w:ascii="Times New Roman" w:eastAsia="Times New Roman" w:hAnsi="Times New Roman" w:cs="Times New Roman"/>
+                <w:sz w:val="20"/>
+                <w:szCs w:val="20"/>
+              </w:rPr>
+            </w:pPr>
+            <w:r>
+              <w:rPr>
+                <w:rFonts w:ascii="Times New Roman" w:eastAsia="Times New Roman" w:hAnsi="Times New Roman" w:cs="Times New Roman"/>
+                <w:sz w:val="20"/>
+                <w:szCs w:val="20"/>
+              </w:rPr>
+              <w:t>Inventory not added. Throws exception and prompts user to</w:t>
+            </w:r>
+            <w:r>
+              <w:rPr>
+                <w:rFonts w:ascii="Times New Roman" w:eastAsia="Times New Roman" w:hAnsi="Times New Roman" w:cs="Times New Roman"/>
+                <w:sz w:val="20"/>
+                <w:szCs w:val="20"/>
+              </w:rPr>
+              <w:t xml:space="preserve"> please</w:t>
+            </w:r>
+            <w:r>
+              <w:rPr>
+                <w:rFonts w:ascii="Times New Roman" w:eastAsia="Times New Roman" w:hAnsi="Times New Roman" w:cs="Times New Roman"/>
+                <w:sz w:val="20"/>
+                <w:szCs w:val="20"/>
+              </w:rPr>
+              <w:t xml:space="preserve"> enter integer.</w:t>
             </w:r>
           </w:p>
           <w:p>

</xml_diff>